<commit_message>
Added Paper and Algo Code
</commit_message>
<xml_diff>
--- a/Algorithm/Homework/3270 FA 18 Assignment 4.docx
+++ b/Algorithm/Homework/3270 FA 18 Assignment 4.docx
@@ -1001,12 +1001,13 @@
             <w:r>
               <w:t xml:space="preserve">At most </w:t>
             </w:r>
-            <w:proofErr w:type="gramStart"/>
-            <w:r>
-              <w:t>floor(</w:t>
-            </w:r>
-            <w:proofErr w:type="gramEnd"/>
             <m:oMath>
+              <m:r>
+                <w:rPr>
+                  <w:rFonts w:ascii="Cambria Math" w:hAnsi="Cambria Math"/>
+                </w:rPr>
+                <m:t>floor(</m:t>
+              </m:r>
               <m:func>
                 <m:funcPr>
                   <m:ctrlPr>
@@ -1052,7 +1053,7 @@
                     <w:rPr>
                       <w:rFonts w:ascii="Cambria Math" w:hAnsi="Cambria Math"/>
                     </w:rPr>
-                    <m:t>i</m:t>
+                    <m:t>n)</m:t>
                   </m:r>
                 </m:e>
               </m:func>
@@ -1060,11 +1061,11 @@
                 <w:rPr>
                   <w:rFonts w:ascii="Cambria Math" w:hAnsi="Cambria Math"/>
                 </w:rPr>
-                <m:t>+1)</m:t>
+                <m:t>+1</m:t>
               </m:r>
             </m:oMath>
             <w:r>
-              <w:t xml:space="preserve"> 1</w:t>
+              <w:t xml:space="preserve"> </w:t>
             </w:r>
             <w:r>
               <w:t xml:space="preserve"> times</w:t>
@@ -1134,7 +1135,7 @@
                     <w:rPr>
                       <w:rFonts w:ascii="Cambria Math" w:hAnsi="Cambria Math"/>
                     </w:rPr>
-                    <m:t>i</m:t>
+                    <m:t>n</m:t>
                   </m:r>
                 </m:e>
               </m:func>
@@ -1186,10 +1187,13 @@
             <w:r>
               <w:t xml:space="preserve">At most </w:t>
             </w:r>
-            <w:r>
-              <w:t xml:space="preserve"> </w:t>
-            </w:r>
             <m:oMath>
+              <m:r>
+                <w:rPr>
+                  <w:rFonts w:ascii="Cambria Math" w:hAnsi="Cambria Math"/>
+                </w:rPr>
+                <m:t>floor(</m:t>
+              </m:r>
               <m:func>
                 <m:funcPr>
                   <m:ctrlPr>
@@ -1235,13 +1239,22 @@
                     <w:rPr>
                       <w:rFonts w:ascii="Cambria Math" w:hAnsi="Cambria Math"/>
                     </w:rPr>
-                    <m:t>i</m:t>
+                    <m:t>n)</m:t>
                   </m:r>
                 </m:e>
               </m:func>
+              <m:r>
+                <w:rPr>
+                  <w:rFonts w:ascii="Cambria Math" w:hAnsi="Cambria Math"/>
+                </w:rPr>
+                <m:t xml:space="preserve"> </m:t>
+              </m:r>
             </m:oMath>
             <w:r>
-              <w:t xml:space="preserve"> times</w:t>
+              <w:t xml:space="preserve"> </w:t>
+            </w:r>
+            <w:r>
+              <w:t>times</w:t>
             </w:r>
           </w:p>
         </w:tc>
@@ -1308,7 +1321,7 @@
                     <w:rPr>
                       <w:rFonts w:ascii="Cambria Math" w:hAnsi="Cambria Math"/>
                     </w:rPr>
-                    <m:t>i</m:t>
+                    <m:t>n</m:t>
                   </m:r>
                 </m:e>
               </m:func>
@@ -1358,6 +1371,12 @@
               <w:t xml:space="preserve"> </w:t>
             </w:r>
             <m:oMath>
+              <m:r>
+                <w:rPr>
+                  <w:rFonts w:ascii="Cambria Math" w:hAnsi="Cambria Math"/>
+                </w:rPr>
+                <m:t>floor(</m:t>
+              </m:r>
               <m:func>
                 <m:funcPr>
                   <m:ctrlPr>
@@ -1403,10 +1422,16 @@
                     <w:rPr>
                       <w:rFonts w:ascii="Cambria Math" w:hAnsi="Cambria Math"/>
                     </w:rPr>
-                    <m:t>i</m:t>
+                    <m:t>n)</m:t>
                   </m:r>
                 </m:e>
               </m:func>
+              <m:r>
+                <w:rPr>
+                  <w:rFonts w:ascii="Cambria Math" w:hAnsi="Cambria Math"/>
+                </w:rPr>
+                <m:t xml:space="preserve"> </m:t>
+              </m:r>
             </m:oMath>
             <w:r>
               <w:t xml:space="preserve"> times</w:t>
@@ -1476,7 +1501,7 @@
                     <w:rPr>
                       <w:rFonts w:ascii="Cambria Math" w:hAnsi="Cambria Math"/>
                     </w:rPr>
-                    <m:t>i</m:t>
+                    <m:t>n</m:t>
                   </m:r>
                 </m:e>
               </m:func>
@@ -1526,6 +1551,12 @@
               <w:t xml:space="preserve"> </w:t>
             </w:r>
             <m:oMath>
+              <m:r>
+                <w:rPr>
+                  <w:rFonts w:ascii="Cambria Math" w:hAnsi="Cambria Math"/>
+                </w:rPr>
+                <m:t>floor(</m:t>
+              </m:r>
               <m:func>
                 <m:funcPr>
                   <m:ctrlPr>
@@ -1571,10 +1602,16 @@
                     <w:rPr>
                       <w:rFonts w:ascii="Cambria Math" w:hAnsi="Cambria Math"/>
                     </w:rPr>
-                    <m:t>i</m:t>
+                    <m:t>n)</m:t>
                   </m:r>
                 </m:e>
               </m:func>
+              <m:r>
+                <w:rPr>
+                  <w:rFonts w:ascii="Cambria Math" w:hAnsi="Cambria Math"/>
+                </w:rPr>
+                <m:t xml:space="preserve"> </m:t>
+              </m:r>
             </m:oMath>
             <w:r>
               <w:t xml:space="preserve"> times</w:t>
@@ -1644,7 +1681,7 @@
                     <w:rPr>
                       <w:rFonts w:ascii="Cambria Math" w:hAnsi="Cambria Math"/>
                     </w:rPr>
-                    <m:t>i</m:t>
+                    <m:t>n</m:t>
                   </m:r>
                 </m:e>
               </m:func>
@@ -1691,10 +1728,13 @@
             <w:r>
               <w:t xml:space="preserve">At most </w:t>
             </w:r>
-            <w:r>
-              <w:t xml:space="preserve"> </w:t>
-            </w:r>
             <m:oMath>
+              <m:r>
+                <w:rPr>
+                  <w:rFonts w:ascii="Cambria Math" w:hAnsi="Cambria Math"/>
+                </w:rPr>
+                <m:t>floor(</m:t>
+              </m:r>
               <m:func>
                 <m:funcPr>
                   <m:ctrlPr>
@@ -1740,13 +1780,19 @@
                     <w:rPr>
                       <w:rFonts w:ascii="Cambria Math" w:hAnsi="Cambria Math"/>
                     </w:rPr>
-                    <m:t>i</m:t>
+                    <m:t>n)</m:t>
                   </m:r>
                 </m:e>
               </m:func>
+              <m:r>
+                <w:rPr>
+                  <w:rFonts w:ascii="Cambria Math" w:hAnsi="Cambria Math"/>
+                </w:rPr>
+                <m:t xml:space="preserve"> </m:t>
+              </m:r>
             </m:oMath>
             <w:r>
-              <w:t xml:space="preserve"> times</w:t>
+              <w:t>times</w:t>
             </w:r>
           </w:p>
         </w:tc>
@@ -1813,7 +1859,7 @@
                     <w:rPr>
                       <w:rFonts w:ascii="Cambria Math" w:hAnsi="Cambria Math"/>
                     </w:rPr>
-                    <m:t>i</m:t>
+                    <m:t>n</m:t>
                   </m:r>
                 </m:e>
               </m:func>
@@ -1859,10 +1905,13 @@
             <w:r>
               <w:t xml:space="preserve">At most </w:t>
             </w:r>
-            <w:r>
-              <w:t xml:space="preserve"> </w:t>
-            </w:r>
             <m:oMath>
+              <m:r>
+                <w:rPr>
+                  <w:rFonts w:ascii="Cambria Math" w:hAnsi="Cambria Math"/>
+                </w:rPr>
+                <m:t>floor(</m:t>
+              </m:r>
               <m:func>
                 <m:funcPr>
                   <m:ctrlPr>
@@ -1908,7 +1957,7 @@
                     <w:rPr>
                       <w:rFonts w:ascii="Cambria Math" w:hAnsi="Cambria Math"/>
                     </w:rPr>
-                    <m:t>i</m:t>
+                    <m:t>n)</m:t>
                   </m:r>
                 </m:e>
               </m:func>
@@ -1916,6 +1965,8 @@
             <w:r>
               <w:t xml:space="preserve"> times</w:t>
             </w:r>
+            <w:bookmarkStart w:id="0" w:name="_GoBack"/>
+            <w:bookmarkEnd w:id="0"/>
           </w:p>
         </w:tc>
         <w:tc>
@@ -1981,7 +2032,7 @@
                     <w:rPr>
                       <w:rFonts w:ascii="Cambria Math" w:hAnsi="Cambria Math"/>
                     </w:rPr>
-                    <m:t>i</m:t>
+                    <m:t>n</m:t>
                   </m:r>
                 </m:e>
               </m:func>
@@ -2146,13 +2197,7 @@
           <w:rPr>
             <w:rFonts w:ascii="Cambria Math" w:hAnsi="Cambria Math"/>
           </w:rPr>
-          <m:t>+14</m:t>
-        </m:r>
-        <m:r>
-          <w:rPr>
-            <w:rFonts w:ascii="Cambria Math" w:hAnsi="Cambria Math"/>
-          </w:rPr>
-          <m:t>→</m:t>
+          <m:t>+14→</m:t>
         </m:r>
         <m:func>
           <m:funcPr>
@@ -3773,8 +3818,6 @@
       <w:r>
         <w:t>.89,1.0</w:t>
       </w:r>
-      <w:bookmarkStart w:id="0" w:name="_GoBack"/>
-      <w:bookmarkEnd w:id="0"/>
       <w:r>
         <w:t xml:space="preserve">) will all go to bucket </w:t>
       </w:r>
@@ -5259,10 +5302,6 @@
     <w:lsdException w:name="Book Title" w:uiPriority="33" w:qFormat="1"/>
     <w:lsdException w:name="Bibliography" w:semiHidden="1" w:uiPriority="37" w:unhideWhenUsed="1"/>
     <w:lsdException w:name="TOC Heading" w:semiHidden="1" w:uiPriority="39" w:unhideWhenUsed="1" w:qFormat="1"/>
-    <w:lsdException w:name="Grid Table Light" w:semiHidden="1" w:unhideWhenUsed="1"/>
-    <w:lsdException w:name="Grid Table 1 Light" w:semiHidden="1" w:unhideWhenUsed="1"/>
-    <w:lsdException w:name="Grid Table 2" w:semiHidden="1" w:unhideWhenUsed="1"/>
-    <w:lsdException w:name="Grid Table 3" w:semiHidden="1" w:unhideWhenUsed="1"/>
     <w:lsdException w:name="Grid Table 4" w:uiPriority="49"/>
     <w:lsdException w:name="Grid Table 5 Dark" w:uiPriority="50"/>
     <w:lsdException w:name="Grid Table 6 Colorful" w:uiPriority="51"/>
@@ -5736,7 +5775,7 @@
 </file>
 
 <file path=customXml/itemProps1.xml><?xml version="1.0" encoding="utf-8"?>
-<ds:datastoreItem xmlns:ds="http://schemas.openxmlformats.org/officeDocument/2006/customXml" ds:itemID="{7E74C6A0-CD75-4465-A502-0B7B3D5BFFFC}">
+<ds:datastoreItem xmlns:ds="http://schemas.openxmlformats.org/officeDocument/2006/customXml" ds:itemID="{3F7224F8-4FB5-4DE9-A7B4-78782A69F069}">
   <ds:schemaRefs>
     <ds:schemaRef ds:uri="http://schemas.openxmlformats.org/officeDocument/2006/bibliography"/>
   </ds:schemaRefs>

</xml_diff>